<commit_message>
Base completa mas funciones nuevas
</commit_message>
<xml_diff>
--- a/MySQL/Funciones y Procedimientos/Guia de Funciones MySQL.docx
+++ b/MySQL/Funciones y Procedimientos/Guia de Funciones MySQL.docx
@@ -119,7 +119,7 @@
         <w:rPr>
           <w:b/>
         </w:rPr>
-        <w:t xml:space="preserve">FUNCTION </w:t>
+        <w:t xml:space="preserve">PROCEDURE </w:t>
       </w:r>
       <w:proofErr w:type="spellStart"/>
       <w:proofErr w:type="gramStart"/>
@@ -127,7 +127,7 @@
         <w:rPr>
           <w:b/>
         </w:rPr>
-        <w:t>userExists</w:t>
+        <w:t>insertFacebookUser</w:t>
       </w:r>
       <w:proofErr w:type="spellEnd"/>
       <w:r>
@@ -141,36 +141,56 @@
         <w:rPr>
           <w:b/>
         </w:rPr>
-        <w:t>email VARCHAR(50)</w:t>
-      </w:r>
-      <w:r>
-        <w:rPr>
-          <w:b/>
-        </w:rPr>
-        <w:t xml:space="preserve">) </w:t>
-      </w:r>
-      <w:r>
-        <w:rPr>
-          <w:b/>
-        </w:rPr>
-        <w:t>RETURNS BOOLEAN</w:t>
-      </w:r>
-      <w:r>
-        <w:rPr>
-          <w:b/>
-        </w:rPr>
-        <w:t xml:space="preserve">: </w:t>
-      </w:r>
-      <w:r>
-        <w:t>Devuelve 1 si el usuario email existe, 0 en caso contrario.</w:t>
-      </w:r>
+        <w:t>email VARCHAR(50))</w:t>
+      </w:r>
+      <w:r>
+        <w:rPr>
+          <w:b/>
+        </w:rPr>
+        <w:t xml:space="preserve"> : </w:t>
+      </w:r>
+      <w:r>
+        <w:t xml:space="preserve">Inserta el usuario email </w:t>
+      </w:r>
+      <w:r>
+        <w:t xml:space="preserve">en la tabla </w:t>
+      </w:r>
+      <w:proofErr w:type="spellStart"/>
+      <w:r>
+        <w:t>User</w:t>
+      </w:r>
+      <w:proofErr w:type="spellEnd"/>
+      <w:r>
+        <w:t xml:space="preserve"> y crea su perfil </w:t>
+      </w:r>
+      <w:proofErr w:type="spellStart"/>
+      <w:r>
+        <w:t>Profile</w:t>
+      </w:r>
+      <w:proofErr w:type="spellEnd"/>
+      <w:r>
+        <w:t xml:space="preserve"> y su perfil </w:t>
+      </w:r>
+      <w:proofErr w:type="spellStart"/>
+      <w:r>
+        <w:t>Partier</w:t>
+      </w:r>
+      <w:proofErr w:type="spellEnd"/>
+      <w:r>
+        <w:t xml:space="preserve"> </w:t>
+      </w:r>
+      <w:proofErr w:type="spellStart"/>
+      <w:r>
+        <w:t>vacio</w:t>
+      </w:r>
+      <w:proofErr w:type="spellEnd"/>
     </w:p>
     <w:p>
       <w:r>
         <w:rPr>
           <w:b/>
         </w:rPr>
-        <w:t xml:space="preserve">FUNCTION </w:t>
+        <w:t xml:space="preserve">PROCEDURE </w:t>
       </w:r>
       <w:proofErr w:type="spellStart"/>
       <w:proofErr w:type="gramStart"/>
@@ -178,7 +198,19 @@
         <w:rPr>
           <w:b/>
         </w:rPr>
-        <w:t>passOK</w:t>
+        <w:t>insert</w:t>
+      </w:r>
+      <w:r>
+        <w:rPr>
+          <w:b/>
+        </w:rPr>
+        <w:t>Google</w:t>
+      </w:r>
+      <w:r>
+        <w:rPr>
+          <w:b/>
+        </w:rPr>
+        <w:t>User</w:t>
       </w:r>
       <w:proofErr w:type="spellEnd"/>
       <w:r>
@@ -187,34 +219,12 @@
         </w:rPr>
         <w:t>(</w:t>
       </w:r>
-      <w:proofErr w:type="spellStart"/>
       <w:proofErr w:type="gramEnd"/>
       <w:r>
         <w:rPr>
           <w:b/>
         </w:rPr>
-        <w:t>usr</w:t>
-      </w:r>
-      <w:proofErr w:type="spellEnd"/>
-      <w:r>
-        <w:rPr>
-          <w:b/>
-        </w:rPr>
-        <w:t xml:space="preserve"> VARCHAR(50), </w:t>
-      </w:r>
-      <w:proofErr w:type="spellStart"/>
-      <w:r>
-        <w:rPr>
-          <w:b/>
-        </w:rPr>
-        <w:t>pass</w:t>
-      </w:r>
-      <w:proofErr w:type="spellEnd"/>
-      <w:r>
-        <w:rPr>
-          <w:b/>
-        </w:rPr>
-        <w:t xml:space="preserve"> VARCHAR(25)) RETURNS BOOLEAN</w:t>
+        <w:t>email VARCHAR(50))</w:t>
       </w:r>
       <w:r>
         <w:rPr>
@@ -223,31 +233,44 @@
         <w:t xml:space="preserve"> : </w:t>
       </w:r>
       <w:r>
-        <w:t xml:space="preserve">Devuelve 1 si la contraseña asociada al usuario </w:t>
-      </w:r>
-      <w:proofErr w:type="spellStart"/>
-      <w:r>
-        <w:t>usr</w:t>
-      </w:r>
-      <w:proofErr w:type="spellEnd"/>
-      <w:r>
-        <w:t xml:space="preserve"> es </w:t>
-      </w:r>
-      <w:proofErr w:type="spellStart"/>
-      <w:r>
-        <w:t>pass</w:t>
-      </w:r>
-      <w:proofErr w:type="spellEnd"/>
-      <w:r>
-        <w:t>.</w:t>
-      </w:r>
+        <w:t xml:space="preserve">Inserta el usuario email en la tabla </w:t>
+      </w:r>
+      <w:proofErr w:type="spellStart"/>
+      <w:r>
+        <w:t>User</w:t>
+      </w:r>
+      <w:proofErr w:type="spellEnd"/>
+      <w:r>
+        <w:t xml:space="preserve"> y crea su perfil </w:t>
+      </w:r>
+      <w:proofErr w:type="spellStart"/>
+      <w:r>
+        <w:t>Profile</w:t>
+      </w:r>
+      <w:proofErr w:type="spellEnd"/>
+      <w:r>
+        <w:t xml:space="preserve"> y su perfil </w:t>
+      </w:r>
+      <w:proofErr w:type="spellStart"/>
+      <w:r>
+        <w:t>Partier</w:t>
+      </w:r>
+      <w:proofErr w:type="spellEnd"/>
+      <w:r>
+        <w:t xml:space="preserve"> </w:t>
+      </w:r>
+      <w:proofErr w:type="spellStart"/>
+      <w:r>
+        <w:t>vacio</w:t>
+      </w:r>
+      <w:proofErr w:type="spellEnd"/>
     </w:p>
     <w:p>
       <w:r>
         <w:rPr>
           <w:b/>
         </w:rPr>
-        <w:t xml:space="preserve">PROCEDURE </w:t>
+        <w:t xml:space="preserve">FUNCTION </w:t>
       </w:r>
       <w:proofErr w:type="spellStart"/>
       <w:proofErr w:type="gramStart"/>
@@ -255,7 +278,7 @@
         <w:rPr>
           <w:b/>
         </w:rPr>
-        <w:t>deleteToken</w:t>
+        <w:t>userExists</w:t>
       </w:r>
       <w:proofErr w:type="spellEnd"/>
       <w:r>
@@ -269,40 +292,22 @@
         <w:rPr>
           <w:b/>
         </w:rPr>
-        <w:t>IN email VARCHAR(50))</w:t>
-      </w:r>
-      <w:r>
-        <w:rPr>
-          <w:b/>
-        </w:rPr>
-        <w:t xml:space="preserve"> : </w:t>
-      </w:r>
-      <w:r>
-        <w:t xml:space="preserve">Pone a </w:t>
-      </w:r>
-      <w:proofErr w:type="spellStart"/>
-      <w:r>
-        <w:t>null</w:t>
-      </w:r>
-      <w:proofErr w:type="spellEnd"/>
-      <w:r>
-        <w:t xml:space="preserve"> el campo </w:t>
-      </w:r>
-      <w:proofErr w:type="spellStart"/>
-      <w:r>
-        <w:t>token</w:t>
-      </w:r>
-      <w:proofErr w:type="spellEnd"/>
-      <w:r>
-        <w:t xml:space="preserve"> del usuario email en la tabla </w:t>
-      </w:r>
-      <w:proofErr w:type="spellStart"/>
-      <w:r>
-        <w:t>User</w:t>
-      </w:r>
-      <w:proofErr w:type="spellEnd"/>
-      <w:r>
-        <w:t>.</w:t>
+        <w:t xml:space="preserve">email VARCHAR(50)) </w:t>
+      </w:r>
+      <w:r>
+        <w:rPr>
+          <w:b/>
+        </w:rPr>
+        <w:t>RETURNS BOOLEAN</w:t>
+      </w:r>
+      <w:r>
+        <w:rPr>
+          <w:b/>
+        </w:rPr>
+        <w:t xml:space="preserve">: </w:t>
+      </w:r>
+      <w:r>
+        <w:t>Devuelve 1 si el usuario email existe, 0 en caso contrario.</w:t>
       </w:r>
     </w:p>
     <w:p>
@@ -318,7 +323,7 @@
         <w:rPr>
           <w:b/>
         </w:rPr>
-        <w:t>tokenEquals</w:t>
+        <w:t>passOK</w:t>
       </w:r>
       <w:proofErr w:type="spellEnd"/>
       <w:r>
@@ -347,33 +352,23 @@
         <w:rPr>
           <w:b/>
         </w:rPr>
-        <w:t>tkn</w:t>
-      </w:r>
-      <w:proofErr w:type="spellEnd"/>
-      <w:r>
-        <w:rPr>
-          <w:b/>
-        </w:rPr>
-        <w:t xml:space="preserve"> VARCHAR(45)) RETURNS BOOLEAN</w:t>
-      </w:r>
-      <w:r>
-        <w:t xml:space="preserve"> : Devuelve 1 si </w:t>
-      </w:r>
-      <w:proofErr w:type="spellStart"/>
-      <w:r>
-        <w:t>tkn</w:t>
-      </w:r>
-      <w:proofErr w:type="spellEnd"/>
-      <w:r>
-        <w:t xml:space="preserve"> coincide con el campo </w:t>
-      </w:r>
-      <w:proofErr w:type="spellStart"/>
-      <w:r>
-        <w:t>token</w:t>
-      </w:r>
-      <w:proofErr w:type="spellEnd"/>
-      <w:r>
-        <w:t xml:space="preserve"> asociado al email </w:t>
+        <w:t>pass</w:t>
+      </w:r>
+      <w:proofErr w:type="spellEnd"/>
+      <w:r>
+        <w:rPr>
+          <w:b/>
+        </w:rPr>
+        <w:t xml:space="preserve"> VARCHAR(25)) RETURNS BOOLEAN</w:t>
+      </w:r>
+      <w:r>
+        <w:rPr>
+          <w:b/>
+        </w:rPr>
+        <w:t xml:space="preserve"> : </w:t>
+      </w:r>
+      <w:r>
+        <w:t xml:space="preserve">Devuelve 1 si la contraseña asociada al usuario </w:t>
       </w:r>
       <w:proofErr w:type="spellStart"/>
       <w:r>
@@ -381,15 +376,20 @@
       </w:r>
       <w:proofErr w:type="spellEnd"/>
       <w:r>
-        <w:t xml:space="preserve"> de la tabla </w:t>
-      </w:r>
-      <w:proofErr w:type="spellStart"/>
-      <w:r>
-        <w:t>User</w:t>
-      </w:r>
-      <w:proofErr w:type="spellEnd"/>
-      <w:r>
-        <w:t>, 0 en caso contrario.</w:t>
+        <w:t xml:space="preserve"> es </w:t>
+      </w:r>
+      <w:proofErr w:type="spellStart"/>
+      <w:r>
+        <w:t>pass</w:t>
+      </w:r>
+      <w:proofErr w:type="spellEnd"/>
+      <w:r>
+        <w:t xml:space="preserve"> y su tipo es usuario normal</w:t>
+      </w:r>
+      <w:bookmarkStart w:id="0" w:name="_GoBack"/>
+      <w:bookmarkEnd w:id="0"/>
+      <w:r>
+        <w:t>.</w:t>
       </w:r>
     </w:p>
     <w:p>
@@ -405,7 +405,7 @@
         <w:rPr>
           <w:b/>
         </w:rPr>
-        <w:t>updateToken</w:t>
+        <w:t>deleteToken</w:t>
       </w:r>
       <w:proofErr w:type="spellEnd"/>
       <w:r>
@@ -419,21 +419,7 @@
         <w:rPr>
           <w:b/>
         </w:rPr>
-        <w:t xml:space="preserve">IN email VARCHAR(50), IN </w:t>
-      </w:r>
-      <w:proofErr w:type="spellStart"/>
-      <w:r>
-        <w:rPr>
-          <w:b/>
-        </w:rPr>
-        <w:t>tkn</w:t>
-      </w:r>
-      <w:proofErr w:type="spellEnd"/>
-      <w:r>
-        <w:rPr>
-          <w:b/>
-        </w:rPr>
-        <w:t xml:space="preserve"> VARCHAR(45))</w:t>
+        <w:t>IN email VARCHAR(50))</w:t>
       </w:r>
       <w:r>
         <w:rPr>
@@ -442,7 +428,15 @@
         <w:t xml:space="preserve"> : </w:t>
       </w:r>
       <w:r>
-        <w:t xml:space="preserve">Actualiza el campo </w:t>
+        <w:t xml:space="preserve">Pone a </w:t>
+      </w:r>
+      <w:proofErr w:type="spellStart"/>
+      <w:r>
+        <w:t>null</w:t>
+      </w:r>
+      <w:proofErr w:type="spellEnd"/>
+      <w:r>
+        <w:t xml:space="preserve"> el campo </w:t>
       </w:r>
       <w:proofErr w:type="spellStart"/>
       <w:r>
@@ -450,19 +444,11 @@
       </w:r>
       <w:proofErr w:type="spellEnd"/>
       <w:r>
-        <w:t xml:space="preserve"> asociado a email en la tabla </w:t>
-      </w:r>
-      <w:proofErr w:type="spellStart"/>
-      <w:r>
-        <w:t>user</w:t>
-      </w:r>
-      <w:proofErr w:type="spellEnd"/>
-      <w:r>
-        <w:t xml:space="preserve"> por </w:t>
-      </w:r>
-      <w:proofErr w:type="spellStart"/>
-      <w:r>
-        <w:t>tkn</w:t>
+        <w:t xml:space="preserve"> del usuario email en la tabla </w:t>
+      </w:r>
+      <w:proofErr w:type="spellStart"/>
+      <w:r>
+        <w:t>User</w:t>
       </w:r>
       <w:proofErr w:type="spellEnd"/>
       <w:r>
@@ -482,7 +468,7 @@
         <w:rPr>
           <w:b/>
         </w:rPr>
-        <w:t>getIdProfile</w:t>
+        <w:t>tokenEquals</w:t>
       </w:r>
       <w:proofErr w:type="spellEnd"/>
       <w:r>
@@ -504,24 +490,40 @@
         <w:rPr>
           <w:b/>
         </w:rPr>
-        <w:t xml:space="preserve"> VARCHAR(50)) RETURNS INT</w:t>
-      </w:r>
-      <w:r>
-        <w:rPr>
-          <w:b/>
-        </w:rPr>
-        <w:t xml:space="preserve"> : </w:t>
-      </w:r>
-      <w:r>
-        <w:t xml:space="preserve">Devuelve el </w:t>
-      </w:r>
-      <w:proofErr w:type="spellStart"/>
-      <w:r>
-        <w:t>idProfile</w:t>
-      </w:r>
-      <w:proofErr w:type="spellEnd"/>
-      <w:r>
-        <w:t xml:space="preserve"> asociado al usuario </w:t>
+        <w:t xml:space="preserve"> VARCHAR(50), </w:t>
+      </w:r>
+      <w:proofErr w:type="spellStart"/>
+      <w:r>
+        <w:rPr>
+          <w:b/>
+        </w:rPr>
+        <w:t>tkn</w:t>
+      </w:r>
+      <w:proofErr w:type="spellEnd"/>
+      <w:r>
+        <w:rPr>
+          <w:b/>
+        </w:rPr>
+        <w:t xml:space="preserve"> VARCHAR(45)) RETURNS BOOLEAN</w:t>
+      </w:r>
+      <w:r>
+        <w:t xml:space="preserve"> : Devuelve 1 si </w:t>
+      </w:r>
+      <w:proofErr w:type="spellStart"/>
+      <w:r>
+        <w:t>tkn</w:t>
+      </w:r>
+      <w:proofErr w:type="spellEnd"/>
+      <w:r>
+        <w:t xml:space="preserve"> coincide con el campo </w:t>
+      </w:r>
+      <w:proofErr w:type="spellStart"/>
+      <w:r>
+        <w:t>token</w:t>
+      </w:r>
+      <w:proofErr w:type="spellEnd"/>
+      <w:r>
+        <w:t xml:space="preserve"> asociado al email </w:t>
       </w:r>
       <w:proofErr w:type="spellStart"/>
       <w:r>
@@ -529,15 +531,15 @@
       </w:r>
       <w:proofErr w:type="spellEnd"/>
       <w:r>
-        <w:t xml:space="preserve"> en la tabla </w:t>
-      </w:r>
-      <w:proofErr w:type="spellStart"/>
-      <w:r>
-        <w:t>Profile</w:t>
-      </w:r>
-      <w:proofErr w:type="spellEnd"/>
-      <w:r>
-        <w:t>.</w:t>
+        <w:t xml:space="preserve"> de la tabla </w:t>
+      </w:r>
+      <w:proofErr w:type="spellStart"/>
+      <w:r>
+        <w:t>User</w:t>
+      </w:r>
+      <w:proofErr w:type="spellEnd"/>
+      <w:r>
+        <w:t>, 0 en caso contrario.</w:t>
       </w:r>
     </w:p>
     <w:p>
@@ -548,172 +550,40 @@
         <w:t xml:space="preserve">PROCEDURE </w:t>
       </w:r>
       <w:proofErr w:type="spellStart"/>
-      <w:r>
-        <w:rPr>
-          <w:b/>
-        </w:rPr>
-        <w:t>setPartierData</w:t>
-      </w:r>
-      <w:proofErr w:type="spellEnd"/>
-      <w:r>
-        <w:rPr>
-          <w:b/>
-        </w:rPr>
-        <w:t xml:space="preserve">(IN </w:t>
-      </w:r>
-      <w:proofErr w:type="spellStart"/>
-      <w:r>
-        <w:rPr>
-          <w:b/>
-        </w:rPr>
-        <w:t>idProfile</w:t>
-      </w:r>
-      <w:proofErr w:type="spellEnd"/>
-      <w:r>
-        <w:rPr>
-          <w:b/>
-        </w:rPr>
-        <w:t xml:space="preserve"> INT, IN </w:t>
-      </w:r>
-      <w:proofErr w:type="spellStart"/>
-      <w:r>
-        <w:rPr>
-          <w:b/>
-        </w:rPr>
-        <w:t>picture</w:t>
-      </w:r>
-      <w:proofErr w:type="spellEnd"/>
-      <w:r>
-        <w:rPr>
-          <w:b/>
-        </w:rPr>
-        <w:t xml:space="preserve"> VARCHAR(100), IN `</w:t>
-      </w:r>
-      <w:proofErr w:type="spellStart"/>
-      <w:r>
-        <w:rPr>
-          <w:b/>
-        </w:rPr>
-        <w:t>name`VARCHAR</w:t>
-      </w:r>
-      <w:proofErr w:type="spellEnd"/>
-      <w:r>
-        <w:rPr>
-          <w:b/>
-        </w:rPr>
-        <w:t xml:space="preserve">(20), IN </w:t>
-      </w:r>
-      <w:proofErr w:type="spellStart"/>
-      <w:r>
-        <w:rPr>
-          <w:b/>
-        </w:rPr>
-        <w:t>surnames</w:t>
-      </w:r>
-      <w:proofErr w:type="spellEnd"/>
-      <w:r>
-        <w:rPr>
-          <w:b/>
-        </w:rPr>
-        <w:t xml:space="preserve"> VARCHAR(45), IN </w:t>
-      </w:r>
-      <w:proofErr w:type="spellStart"/>
-      <w:r>
-        <w:rPr>
-          <w:b/>
-        </w:rPr>
-        <w:t>birthdate</w:t>
-      </w:r>
-      <w:proofErr w:type="spellEnd"/>
-      <w:r>
-        <w:rPr>
-          <w:b/>
-        </w:rPr>
-        <w:t xml:space="preserve"> DATE, IN </w:t>
-      </w:r>
-      <w:proofErr w:type="spellStart"/>
-      <w:r>
-        <w:rPr>
-          <w:b/>
-        </w:rPr>
-        <w:t>gender</w:t>
-      </w:r>
-      <w:proofErr w:type="spellEnd"/>
-      <w:r>
-        <w:rPr>
-          <w:b/>
-        </w:rPr>
-        <w:t xml:space="preserve"> BOOL, IN </w:t>
-      </w:r>
-      <w:proofErr w:type="spellStart"/>
-      <w:r>
-        <w:rPr>
-          <w:b/>
-        </w:rPr>
-        <w:t>music</w:t>
-      </w:r>
-      <w:proofErr w:type="spellEnd"/>
-      <w:r>
-        <w:rPr>
-          <w:b/>
-        </w:rPr>
-        <w:t xml:space="preserve"> VARCHAR(20), IN </w:t>
-      </w:r>
-      <w:proofErr w:type="spellStart"/>
-      <w:r>
-        <w:rPr>
-          <w:b/>
-        </w:rPr>
-        <w:t>civil_state</w:t>
-      </w:r>
-      <w:proofErr w:type="spellEnd"/>
-      <w:r>
-        <w:rPr>
-          <w:b/>
-        </w:rPr>
-        <w:t xml:space="preserve"> VARCHAR(20), IN </w:t>
-      </w:r>
-      <w:proofErr w:type="spellStart"/>
-      <w:r>
-        <w:rPr>
-          <w:b/>
-        </w:rPr>
-        <w:t>city</w:t>
-      </w:r>
-      <w:proofErr w:type="spellEnd"/>
-      <w:r>
-        <w:rPr>
-          <w:b/>
-        </w:rPr>
-        <w:t xml:space="preserve"> VARCHAR(20), IN </w:t>
-      </w:r>
-      <w:proofErr w:type="spellStart"/>
-      <w:r>
-        <w:rPr>
-          <w:b/>
-        </w:rPr>
-        <w:t>drink</w:t>
-      </w:r>
-      <w:proofErr w:type="spellEnd"/>
-      <w:r>
-        <w:rPr>
-          <w:b/>
-        </w:rPr>
-        <w:t xml:space="preserve"> VARCHAR(20), IN </w:t>
-      </w:r>
-      <w:proofErr w:type="spellStart"/>
-      <w:r>
-        <w:rPr>
-          <w:b/>
-        </w:rPr>
-        <w:t>about</w:t>
-      </w:r>
-      <w:proofErr w:type="spellEnd"/>
-      <w:r>
-        <w:rPr>
-          <w:b/>
-        </w:rPr>
-        <w:t xml:space="preserve"> VARCHAR(200))</w:t>
+      <w:proofErr w:type="gramStart"/>
+      <w:r>
+        <w:rPr>
+          <w:b/>
+        </w:rPr>
+        <w:t>updateToken</w:t>
+      </w:r>
+      <w:proofErr w:type="spellEnd"/>
+      <w:r>
+        <w:rPr>
+          <w:b/>
+        </w:rPr>
+        <w:t>(</w:t>
+      </w:r>
+      <w:proofErr w:type="gramEnd"/>
+      <w:r>
+        <w:rPr>
+          <w:b/>
+        </w:rPr>
+        <w:t xml:space="preserve">IN email VARCHAR(50), IN </w:t>
+      </w:r>
+      <w:proofErr w:type="spellStart"/>
+      <w:r>
+        <w:rPr>
+          <w:b/>
+        </w:rPr>
+        <w:t>tkn</w:t>
+      </w:r>
+      <w:proofErr w:type="spellEnd"/>
+      <w:r>
+        <w:rPr>
+          <w:b/>
+        </w:rPr>
+        <w:t xml:space="preserve"> VARCHAR(45))</w:t>
       </w:r>
       <w:r>
         <w:rPr>
@@ -722,19 +592,27 @@
         <w:t xml:space="preserve"> : </w:t>
       </w:r>
       <w:r>
-        <w:t xml:space="preserve">Actualiza todos los campos de </w:t>
-      </w:r>
-      <w:proofErr w:type="spellStart"/>
-      <w:r>
-        <w:t>Partier</w:t>
-      </w:r>
-      <w:proofErr w:type="spellEnd"/>
-      <w:r>
-        <w:t xml:space="preserve"> con los datos introducidos en la columna que coincida con </w:t>
-      </w:r>
-      <w:proofErr w:type="spellStart"/>
-      <w:r>
-        <w:t>idProfile</w:t>
+        <w:t xml:space="preserve">Actualiza el campo </w:t>
+      </w:r>
+      <w:proofErr w:type="spellStart"/>
+      <w:r>
+        <w:t>token</w:t>
+      </w:r>
+      <w:proofErr w:type="spellEnd"/>
+      <w:r>
+        <w:t xml:space="preserve"> asociado a email en la tabla </w:t>
+      </w:r>
+      <w:proofErr w:type="spellStart"/>
+      <w:r>
+        <w:t>user</w:t>
+      </w:r>
+      <w:proofErr w:type="spellEnd"/>
+      <w:r>
+        <w:t xml:space="preserve"> por </w:t>
+      </w:r>
+      <w:proofErr w:type="spellStart"/>
+      <w:r>
+        <w:t>tkn</w:t>
       </w:r>
       <w:proofErr w:type="spellEnd"/>
       <w:r>
@@ -746,9 +624,281 @@
         <w:rPr>
           <w:b/>
         </w:rPr>
+        <w:t xml:space="preserve">FUNCTION </w:t>
+      </w:r>
+      <w:proofErr w:type="spellStart"/>
+      <w:proofErr w:type="gramStart"/>
+      <w:r>
+        <w:rPr>
+          <w:b/>
+        </w:rPr>
+        <w:t>getIdProfile</w:t>
+      </w:r>
+      <w:proofErr w:type="spellEnd"/>
+      <w:r>
+        <w:rPr>
+          <w:b/>
+        </w:rPr>
+        <w:t>(</w:t>
+      </w:r>
+      <w:proofErr w:type="spellStart"/>
+      <w:proofErr w:type="gramEnd"/>
+      <w:r>
+        <w:rPr>
+          <w:b/>
+        </w:rPr>
+        <w:t>usr</w:t>
+      </w:r>
+      <w:proofErr w:type="spellEnd"/>
+      <w:r>
+        <w:rPr>
+          <w:b/>
+        </w:rPr>
+        <w:t xml:space="preserve"> VARCHAR(50)) RETURNS INT</w:t>
+      </w:r>
+      <w:r>
+        <w:rPr>
+          <w:b/>
+        </w:rPr>
+        <w:t xml:space="preserve"> : </w:t>
+      </w:r>
+      <w:r>
+        <w:t xml:space="preserve">Devuelve el </w:t>
+      </w:r>
+      <w:proofErr w:type="spellStart"/>
+      <w:r>
+        <w:t>idProfile</w:t>
+      </w:r>
+      <w:proofErr w:type="spellEnd"/>
+      <w:r>
+        <w:t xml:space="preserve"> asociado al usuario </w:t>
+      </w:r>
+      <w:proofErr w:type="spellStart"/>
+      <w:r>
+        <w:t>usr</w:t>
+      </w:r>
+      <w:proofErr w:type="spellEnd"/>
+      <w:r>
+        <w:t xml:space="preserve"> en la tabla </w:t>
+      </w:r>
+      <w:proofErr w:type="spellStart"/>
+      <w:r>
+        <w:t>Profile</w:t>
+      </w:r>
+      <w:proofErr w:type="spellEnd"/>
+      <w:r>
+        <w:t>.</w:t>
+      </w:r>
+    </w:p>
+    <w:p>
+      <w:r>
+        <w:rPr>
+          <w:b/>
+        </w:rPr>
         <w:t xml:space="preserve">PROCEDURE </w:t>
       </w:r>
       <w:proofErr w:type="spellStart"/>
+      <w:r>
+        <w:rPr>
+          <w:b/>
+        </w:rPr>
+        <w:t>setPartierData</w:t>
+      </w:r>
+      <w:proofErr w:type="spellEnd"/>
+      <w:r>
+        <w:rPr>
+          <w:b/>
+        </w:rPr>
+        <w:t xml:space="preserve">(IN </w:t>
+      </w:r>
+      <w:proofErr w:type="spellStart"/>
+      <w:r>
+        <w:rPr>
+          <w:b/>
+        </w:rPr>
+        <w:t>idProfile</w:t>
+      </w:r>
+      <w:proofErr w:type="spellEnd"/>
+      <w:r>
+        <w:rPr>
+          <w:b/>
+        </w:rPr>
+        <w:t xml:space="preserve"> INT, IN </w:t>
+      </w:r>
+      <w:proofErr w:type="spellStart"/>
+      <w:r>
+        <w:rPr>
+          <w:b/>
+        </w:rPr>
+        <w:t>picture</w:t>
+      </w:r>
+      <w:proofErr w:type="spellEnd"/>
+      <w:r>
+        <w:rPr>
+          <w:b/>
+        </w:rPr>
+        <w:t xml:space="preserve"> VARCHAR(100), IN `</w:t>
+      </w:r>
+      <w:proofErr w:type="spellStart"/>
+      <w:r>
+        <w:rPr>
+          <w:b/>
+        </w:rPr>
+        <w:t>name`VARCHAR</w:t>
+      </w:r>
+      <w:proofErr w:type="spellEnd"/>
+      <w:r>
+        <w:rPr>
+          <w:b/>
+        </w:rPr>
+        <w:t xml:space="preserve">(20), IN </w:t>
+      </w:r>
+      <w:proofErr w:type="spellStart"/>
+      <w:r>
+        <w:rPr>
+          <w:b/>
+        </w:rPr>
+        <w:t>surnames</w:t>
+      </w:r>
+      <w:proofErr w:type="spellEnd"/>
+      <w:r>
+        <w:rPr>
+          <w:b/>
+        </w:rPr>
+        <w:t xml:space="preserve"> VARCHAR(45), IN </w:t>
+      </w:r>
+      <w:proofErr w:type="spellStart"/>
+      <w:r>
+        <w:rPr>
+          <w:b/>
+        </w:rPr>
+        <w:t>birthdate</w:t>
+      </w:r>
+      <w:proofErr w:type="spellEnd"/>
+      <w:r>
+        <w:rPr>
+          <w:b/>
+        </w:rPr>
+        <w:t xml:space="preserve"> DATE, IN </w:t>
+      </w:r>
+      <w:proofErr w:type="spellStart"/>
+      <w:r>
+        <w:rPr>
+          <w:b/>
+        </w:rPr>
+        <w:t>gender</w:t>
+      </w:r>
+      <w:proofErr w:type="spellEnd"/>
+      <w:r>
+        <w:rPr>
+          <w:b/>
+        </w:rPr>
+        <w:t xml:space="preserve"> BOOL, IN </w:t>
+      </w:r>
+      <w:proofErr w:type="spellStart"/>
+      <w:r>
+        <w:rPr>
+          <w:b/>
+        </w:rPr>
+        <w:t>music</w:t>
+      </w:r>
+      <w:proofErr w:type="spellEnd"/>
+      <w:r>
+        <w:rPr>
+          <w:b/>
+        </w:rPr>
+        <w:t xml:space="preserve"> VARCHAR(20), IN </w:t>
+      </w:r>
+      <w:proofErr w:type="spellStart"/>
+      <w:r>
+        <w:rPr>
+          <w:b/>
+        </w:rPr>
+        <w:t>civil_state</w:t>
+      </w:r>
+      <w:proofErr w:type="spellEnd"/>
+      <w:r>
+        <w:rPr>
+          <w:b/>
+        </w:rPr>
+        <w:t xml:space="preserve"> VARCHAR(20), IN </w:t>
+      </w:r>
+      <w:proofErr w:type="spellStart"/>
+      <w:r>
+        <w:rPr>
+          <w:b/>
+        </w:rPr>
+        <w:t>city</w:t>
+      </w:r>
+      <w:proofErr w:type="spellEnd"/>
+      <w:r>
+        <w:rPr>
+          <w:b/>
+        </w:rPr>
+        <w:t xml:space="preserve"> VARCHAR(20), IN </w:t>
+      </w:r>
+      <w:proofErr w:type="spellStart"/>
+      <w:r>
+        <w:rPr>
+          <w:b/>
+        </w:rPr>
+        <w:t>drink</w:t>
+      </w:r>
+      <w:proofErr w:type="spellEnd"/>
+      <w:r>
+        <w:rPr>
+          <w:b/>
+        </w:rPr>
+        <w:t xml:space="preserve"> VARCHAR(20), IN </w:t>
+      </w:r>
+      <w:proofErr w:type="spellStart"/>
+      <w:r>
+        <w:rPr>
+          <w:b/>
+        </w:rPr>
+        <w:t>about</w:t>
+      </w:r>
+      <w:proofErr w:type="spellEnd"/>
+      <w:r>
+        <w:rPr>
+          <w:b/>
+        </w:rPr>
+        <w:t xml:space="preserve"> VARCHAR(200))</w:t>
+      </w:r>
+      <w:r>
+        <w:rPr>
+          <w:b/>
+        </w:rPr>
+        <w:t xml:space="preserve"> : </w:t>
+      </w:r>
+      <w:r>
+        <w:t xml:space="preserve">Actualiza todos los campos de </w:t>
+      </w:r>
+      <w:proofErr w:type="spellStart"/>
+      <w:r>
+        <w:t>Partier</w:t>
+      </w:r>
+      <w:proofErr w:type="spellEnd"/>
+      <w:r>
+        <w:t xml:space="preserve"> con los datos introducidos en la columna que coincida con </w:t>
+      </w:r>
+      <w:proofErr w:type="spellStart"/>
+      <w:r>
+        <w:t>idProfile</w:t>
+      </w:r>
+      <w:proofErr w:type="spellEnd"/>
+      <w:r>
+        <w:t>.</w:t>
+      </w:r>
+    </w:p>
+    <w:p>
+      <w:r>
+        <w:rPr>
+          <w:b/>
+        </w:rPr>
+        <w:t xml:space="preserve">PROCEDURE </w:t>
+      </w:r>
+      <w:proofErr w:type="spellStart"/>
       <w:proofErr w:type="gramStart"/>
       <w:r>
         <w:rPr>
@@ -809,8 +959,6 @@
       <w:r>
         <w:t xml:space="preserve"> coincida con el introducido.</w:t>
       </w:r>
-      <w:bookmarkStart w:id="0" w:name="_GoBack"/>
-      <w:bookmarkEnd w:id="0"/>
     </w:p>
     <w:sectPr>
       <w:pgSz w:w="11906" w:h="16838"/>

</xml_diff>